<commit_message>
Modellering of system and trustedcluster
</commit_message>
<xml_diff>
--- a/design/Typen from first principles.docx
+++ b/design/Typen from first principles.docx
@@ -1215,8 +1215,6 @@
             <w:r>
               <w:t>q</w:t>
             </w:r>
-            <w:bookmarkStart w:id="0" w:name="_GoBack"/>
-            <w:bookmarkEnd w:id="0"/>
             <w:r>
               <w:t>uery &lt;operator&gt;+</w:t>
             </w:r>
@@ -4085,11 +4083,9 @@
       <w:r>
         <w:t>:</w:t>
       </w:r>
-      <w:proofErr w:type="spellStart"/>
-      <w:r>
-        <w:t>propertyPerspectief</w:t>
-      </w:r>
-      <w:proofErr w:type="spellEnd"/>
+      <w:r>
+        <w:t>view</w:t>
+      </w:r>
       <w:proofErr w:type="gramEnd"/>
       <w:r>
         <w:t xml:space="preserve"> =&gt; :</w:t>
@@ -4239,11 +4235,9 @@
       <w:r>
         <w:t xml:space="preserve"> =&gt; :</w:t>
       </w:r>
-      <w:proofErr w:type="spellStart"/>
-      <w:r>
-        <w:t>PropertyPerspectief</w:t>
-      </w:r>
-      <w:proofErr w:type="spellEnd"/>
+      <w:r>
+        <w:t>view</w:t>
+      </w:r>
     </w:p>
     <w:p>
       <w:pPr>
@@ -4261,11 +4255,9 @@
       <w:r>
         <w:t>van :</w:t>
       </w:r>
-      <w:proofErr w:type="spellStart"/>
-      <w:r>
-        <w:t>PropertyPerspectief</w:t>
-      </w:r>
-      <w:proofErr w:type="spellEnd"/>
+      <w:r>
+        <w:t>view</w:t>
+      </w:r>
       <w:proofErr w:type="gramEnd"/>
     </w:p>
     <w:p>
@@ -4306,11 +4298,9 @@
       <w:r>
         <w:t>:</w:t>
       </w:r>
-      <w:proofErr w:type="spellStart"/>
-      <w:r>
-        <w:t>PropertyPerspectief</w:t>
-      </w:r>
-      <w:proofErr w:type="spellEnd"/>
+      <w:r>
+        <w:t>view</w:t>
+      </w:r>
       <w:proofErr w:type="gramEnd"/>
       <w:r>
         <w:t xml:space="preserve"> :</w:t>
@@ -4391,14 +4381,14 @@
         </w:rPr>
         <w:t>:</w:t>
       </w:r>
-      <w:proofErr w:type="spellStart"/>
-      <w:r>
-        <w:rPr>
-          <w:rStyle w:val="inlinecode"/>
-        </w:rPr>
-        <w:t>PropertyPerspectief</w:t>
-      </w:r>
-      <w:proofErr w:type="spellEnd"/>
+      <w:bookmarkStart w:id="0" w:name="_GoBack"/>
+      <w:r>
+        <w:rPr>
+          <w:rStyle w:val="inlinecode"/>
+        </w:rPr>
+        <w:t>view</w:t>
+      </w:r>
+      <w:bookmarkEnd w:id="0"/>
       <w:proofErr w:type="gramEnd"/>
       <w:r>
         <w:t xml:space="preserve"> zelf: </w:t>
@@ -4424,11 +4414,9 @@
       <w:r>
         <w:t xml:space="preserve"> :</w:t>
       </w:r>
-      <w:proofErr w:type="spellStart"/>
-      <w:r>
-        <w:t>PropertyPerspectief</w:t>
-      </w:r>
-      <w:proofErr w:type="spellEnd"/>
+      <w:r>
+        <w:t>view</w:t>
+      </w:r>
     </w:p>
     <w:p>
       <w:pPr>
@@ -5063,11 +5051,9 @@
       <w:r>
         <w:t xml:space="preserve"> =&gt; :</w:t>
       </w:r>
-      <w:proofErr w:type="spellStart"/>
-      <w:r>
-        <w:t>PropertyPerspectief</w:t>
-      </w:r>
-      <w:proofErr w:type="spellEnd"/>
+      <w:r>
+        <w:t>view</w:t>
+      </w:r>
     </w:p>
     <w:p>
       <w:pPr>
@@ -5399,11 +5385,9 @@
       <w:r>
         <w:t xml:space="preserve"> =&gt; :</w:t>
       </w:r>
-      <w:proofErr w:type="spellStart"/>
-      <w:r>
-        <w:t>PropertyPerspectief</w:t>
-      </w:r>
-      <w:proofErr w:type="spellEnd"/>
+      <w:r>
+        <w:t>view</w:t>
+      </w:r>
     </w:p>
     <w:p>
       <w:pPr>
@@ -5585,11 +5569,9 @@
       <w:r>
         <w:t xml:space="preserve"> :</w:t>
       </w:r>
-      <w:proofErr w:type="spellStart"/>
-      <w:r>
-        <w:t>PropertyPerspectief</w:t>
-      </w:r>
-      <w:proofErr w:type="spellEnd"/>
+      <w:r>
+        <w:t>view</w:t>
+      </w:r>
     </w:p>
     <w:p>
       <w:pPr>
@@ -6428,43 +6410,73 @@
       </w:r>
     </w:p>
     <w:p>
-      <w:r>
+      <w:pPr>
+        <w:rPr>
+          <w:lang w:val="en-US"/>
+        </w:rPr>
+      </w:pPr>
+      <w:r>
+        <w:rPr>
+          <w:lang w:val="en-US"/>
+        </w:rPr>
         <w:t>D</w:t>
       </w:r>
       <w:r>
-        <w:t>e grammatica</w:t>
-      </w:r>
-      <w:r>
-        <w:t xml:space="preserve"> luidt</w:t>
-      </w:r>
-      <w:r>
-        <w:t>:</w:t>
-      </w:r>
-    </w:p>
-    <w:p>
-      <w:pPr>
-        <w:pStyle w:val="Code"/>
-      </w:pPr>
-      <w:proofErr w:type="spellStart"/>
-      <w:proofErr w:type="gramStart"/>
-      <w:r>
+        <w:rPr>
+          <w:lang w:val="en-US"/>
+        </w:rPr>
+        <w:t xml:space="preserve">e </w:t>
+      </w:r>
+      <w:proofErr w:type="spellStart"/>
+      <w:r>
+        <w:rPr>
+          <w:lang w:val="en-US"/>
+        </w:rPr>
+        <w:t>grammatica</w:t>
+      </w:r>
+      <w:proofErr w:type="spellEnd"/>
+      <w:r>
+        <w:rPr>
+          <w:lang w:val="en-US"/>
+        </w:rPr>
+        <w:t xml:space="preserve"> </w:t>
+      </w:r>
+      <w:proofErr w:type="spellStart"/>
+      <w:r>
+        <w:rPr>
+          <w:lang w:val="en-US"/>
+        </w:rPr>
+        <w:t>luidt</w:t>
+      </w:r>
+      <w:proofErr w:type="spellEnd"/>
+      <w:r>
+        <w:rPr>
+          <w:lang w:val="en-US"/>
+        </w:rPr>
+        <w:t>:</w:t>
+      </w:r>
+    </w:p>
+    <w:p>
+      <w:pPr>
+        <w:pStyle w:val="Code"/>
+        <w:rPr>
+          <w:lang w:val="en-US"/>
+        </w:rPr>
+      </w:pPr>
+      <w:r>
+        <w:rPr>
+          <w:lang w:val="en-US"/>
+        </w:rPr>
         <w:lastRenderedPageBreak/>
-        <w:t>expression</w:t>
-      </w:r>
-      <w:proofErr w:type="spellEnd"/>
-      <w:proofErr w:type="gramEnd"/>
-      <w:r>
-        <w:t xml:space="preserve"> = context | </w:t>
-      </w:r>
-      <w:proofErr w:type="spellStart"/>
-      <w:r>
-        <w:t>role</w:t>
-      </w:r>
-      <w:proofErr w:type="spellEnd"/>
-    </w:p>
-    <w:p>
-      <w:pPr>
-        <w:pStyle w:val="Code"/>
+        <w:t>expression = context | role</w:t>
+      </w:r>
+    </w:p>
+    <w:p>
+      <w:pPr>
+        <w:pStyle w:val="Code"/>
+        <w:rPr>
+          <w:lang w:val="en-US"/>
+        </w:rPr>
       </w:pPr>
     </w:p>
     <w:p>
@@ -7215,39 +7227,74 @@
     <w:p>
       <w:pPr>
         <w:pStyle w:val="Code"/>
-      </w:pPr>
-      <w:proofErr w:type="gramStart"/>
-      <w:r>
-        <w:t>:</w:t>
-      </w:r>
-      <w:proofErr w:type="spellStart"/>
-      <w:r>
+        <w:rPr>
+          <w:lang w:val="en-US"/>
+        </w:rPr>
+      </w:pPr>
+      <w:proofErr w:type="gramStart"/>
+      <w:r>
+        <w:rPr>
+          <w:lang w:val="en-US"/>
+        </w:rPr>
+        <w:t>:</w:t>
+      </w:r>
+      <w:proofErr w:type="spellStart"/>
+      <w:r>
+        <w:rPr>
+          <w:lang w:val="en-US"/>
+        </w:rPr>
         <w:t>ContextType</w:t>
       </w:r>
       <w:proofErr w:type="spellEnd"/>
       <w:proofErr w:type="gramEnd"/>
       <w:r>
-        <w:t xml:space="preserve"> :Aangifte</w:t>
-      </w:r>
-    </w:p>
-    <w:p>
-      <w:pPr>
-        <w:pStyle w:val="Code"/>
-      </w:pPr>
-      <w:r>
-        <w:tab/>
-      </w:r>
-      <w:proofErr w:type="gramStart"/>
-      <w:r>
-        <w:t>:</w:t>
-      </w:r>
-      <w:proofErr w:type="spellStart"/>
-      <w:r>
+        <w:rPr>
+          <w:lang w:val="en-US"/>
+        </w:rPr>
+        <w:t xml:space="preserve"> :</w:t>
+      </w:r>
+      <w:proofErr w:type="spellStart"/>
+      <w:r>
+        <w:rPr>
+          <w:lang w:val="en-US"/>
+        </w:rPr>
+        <w:t>Aangifte</w:t>
+      </w:r>
+      <w:proofErr w:type="spellEnd"/>
+    </w:p>
+    <w:p>
+      <w:pPr>
+        <w:pStyle w:val="Code"/>
+        <w:rPr>
+          <w:lang w:val="en-US"/>
+        </w:rPr>
+      </w:pPr>
+      <w:r>
+        <w:rPr>
+          <w:lang w:val="en-US"/>
+        </w:rPr>
+        <w:tab/>
+      </w:r>
+      <w:proofErr w:type="gramStart"/>
+      <w:r>
+        <w:rPr>
+          <w:lang w:val="en-US"/>
+        </w:rPr>
+        <w:t>:</w:t>
+      </w:r>
+      <w:proofErr w:type="spellStart"/>
+      <w:r>
+        <w:rPr>
+          <w:lang w:val="en-US"/>
+        </w:rPr>
         <w:t>publicProperty</w:t>
       </w:r>
       <w:proofErr w:type="spellEnd"/>
       <w:proofErr w:type="gramEnd"/>
       <w:r>
+        <w:rPr>
+          <w:lang w:val="en-US"/>
+        </w:rPr>
         <w:t xml:space="preserve"> =&gt; </w:t>
       </w:r>
     </w:p>
@@ -7894,11 +7941,9 @@
       <w:r>
         <w:t>:</w:t>
       </w:r>
-      <w:proofErr w:type="spellStart"/>
-      <w:r>
-        <w:t>propertyPerspectief</w:t>
-      </w:r>
-      <w:proofErr w:type="spellEnd"/>
+      <w:r>
+        <w:t>view</w:t>
+      </w:r>
       <w:proofErr w:type="gramEnd"/>
       <w:r>
         <w:t xml:space="preserve"> =&gt;</w:t>
@@ -7924,11 +7969,9 @@
       <w:r>
         <w:t>:</w:t>
       </w:r>
-      <w:proofErr w:type="spellStart"/>
-      <w:r>
-        <w:t>PropertyPerspectief</w:t>
-      </w:r>
-      <w:proofErr w:type="spellEnd"/>
+      <w:r>
+        <w:t>view</w:t>
+      </w:r>
       <w:proofErr w:type="gramEnd"/>
       <w:r>
         <w:t xml:space="preserve"> :</w:t>
@@ -8079,43 +8122,23 @@
     <w:p>
       <w:pPr>
         <w:pStyle w:val="Kop1"/>
-        <w:rPr>
-          <w:lang w:val="en-US"/>
-        </w:rPr>
-      </w:pPr>
-      <w:r>
-        <w:rPr>
-          <w:lang w:val="en-US"/>
-        </w:rPr>
+      </w:pPr>
+      <w:r>
         <w:lastRenderedPageBreak/>
         <w:t xml:space="preserve">Appendix 2. </w:t>
       </w:r>
-      <w:proofErr w:type="spellStart"/>
-      <w:r>
-        <w:rPr>
-          <w:lang w:val="en-US"/>
-        </w:rPr>
-        <w:t>Alle</w:t>
-      </w:r>
-      <w:proofErr w:type="spellEnd"/>
-      <w:r>
-        <w:rPr>
-          <w:lang w:val="en-US"/>
-        </w:rPr>
-        <w:t xml:space="preserve"> types</w:t>
-      </w:r>
-    </w:p>
-    <w:p>
-      <w:pPr>
-        <w:pStyle w:val="Code"/>
-        <w:rPr>
-          <w:lang w:val="en-US"/>
-        </w:rPr>
-      </w:pPr>
-      <w:r>
-        <w:rPr>
-          <w:lang w:val="en-US"/>
-        </w:rPr>
+      <w:r>
+        <w:t>Alle types</w:t>
+      </w:r>
+    </w:p>
+    <w:p>
+      <w:pPr>
+        <w:pStyle w:val="Code"/>
+        <w:rPr>
+          <w:lang w:val="en-US"/>
+        </w:rPr>
+      </w:pPr>
+      <w:r>
         <w:tab/>
       </w:r>
       <w:proofErr w:type="gramStart"/>
@@ -8399,11 +8422,9 @@
       <w:r>
         <w:t xml:space="preserve"> =&gt; :</w:t>
       </w:r>
-      <w:proofErr w:type="spellStart"/>
-      <w:r>
-        <w:t>PropertyPerspectief</w:t>
-      </w:r>
-      <w:proofErr w:type="spellEnd"/>
+      <w:r>
+        <w:t>view</w:t>
+      </w:r>
     </w:p>
     <w:p>
       <w:pPr>
@@ -9397,14 +9418,12 @@
         </w:rPr>
         <w:t xml:space="preserve"> :</w:t>
       </w:r>
-      <w:proofErr w:type="spellStart"/>
-      <w:r>
-        <w:rPr>
-          <w:lang w:val="en-US"/>
-        </w:rPr>
-        <w:t>PropertyPerspectief</w:t>
-      </w:r>
-      <w:proofErr w:type="spellEnd"/>
+      <w:r>
+        <w:rPr>
+          <w:lang w:val="en-US"/>
+        </w:rPr>
+        <w:t>view</w:t>
+      </w:r>
     </w:p>
     <w:p>
       <w:pPr>
@@ -9836,7 +9855,7 @@
           <w:rPr>
             <w:noProof/>
           </w:rPr>
-          <w:t>2</w:t>
+          <w:t>6</w:t>
         </w:r>
         <w:r>
           <w:fldChar w:fldCharType="end"/>

</xml_diff>